<commit_message>
added new components and fixed bugs
</commit_message>
<xml_diff>
--- a/public/images/CV.docx
+++ b/public/images/CV.docx
@@ -7,18 +7,18 @@
         <w:jc w:val="center"/>
         <w:rPr>
           <w:rFonts w:ascii="Times New Roman" w:hAnsi="Times New Roman" w:cs="Times New Roman"/>
-          <w:sz w:val="28"/>
-          <w:szCs w:val="28"/>
-          <w:lang w:val="en-US"/>
-        </w:rPr>
-      </w:pPr>
-      <w:r>
-        <w:rPr>
-          <w:rFonts w:ascii="Times New Roman" w:hAnsi="Times New Roman" w:cs="Times New Roman"/>
-          <w:b/>
-          <w:bCs/>
-          <w:sz w:val="28"/>
-          <w:szCs w:val="28"/>
+          <w:sz w:val="40"/>
+          <w:szCs w:val="40"/>
+          <w:lang w:val="en-US"/>
+        </w:rPr>
+      </w:pPr>
+      <w:r>
+        <w:rPr>
+          <w:rFonts w:ascii="Times New Roman" w:hAnsi="Times New Roman" w:cs="Times New Roman"/>
+          <w:b/>
+          <w:bCs/>
+          <w:sz w:val="40"/>
+          <w:szCs w:val="40"/>
           <w:lang w:val="en-US"/>
         </w:rPr>
         <w:t>Alisher Gulomov</w:t>
@@ -26,17 +26,18 @@
     </w:p>
     <w:p>
       <w:pPr>
-        <w:rPr>
-          <w:rFonts w:ascii="Times New Roman" w:hAnsi="Times New Roman" w:cs="Times New Roman"/>
-          <w:lang w:val="en-US"/>
-        </w:rPr>
-      </w:pPr>
-      <w:r>
-        <w:rPr>
-          <w:rFonts w:ascii="Times New Roman" w:hAnsi="Times New Roman" w:cs="Times New Roman"/>
-          <w:lang w:val="en-US"/>
-        </w:rPr>
-        <w:t xml:space="preserve">+998930690425 | </w:t>
+        <w:jc w:val="both"/>
+        <w:rPr>
+          <w:rFonts w:ascii="Times New Roman" w:hAnsi="Times New Roman" w:cs="Times New Roman"/>
+          <w:lang w:val="en-US"/>
+        </w:rPr>
+      </w:pPr>
+      <w:r>
+        <w:rPr>
+          <w:rFonts w:ascii="Times New Roman" w:hAnsi="Times New Roman" w:cs="Times New Roman"/>
+          <w:lang w:val="en-US"/>
+        </w:rPr>
+        <w:t xml:space="preserve">LinkedIn: </w:t>
       </w:r>
       <w:hyperlink r:id="rId5" w:history="1">
         <w:r>
@@ -48,12 +49,37 @@
           <w:t>https://www.linkedin.com/in/alisher-gulomov/</w:t>
         </w:r>
       </w:hyperlink>
-      <w:r>
-        <w:rPr>
-          <w:rFonts w:ascii="Times New Roman" w:hAnsi="Times New Roman" w:cs="Times New Roman"/>
-          <w:lang w:val="en-US"/>
-        </w:rPr>
-        <w:t xml:space="preserve"> | </w:t>
+    </w:p>
+    <w:p>
+      <w:pPr>
+        <w:jc w:val="both"/>
+        <w:rPr>
+          <w:rFonts w:ascii="Times New Roman" w:hAnsi="Times New Roman" w:cs="Times New Roman"/>
+          <w:lang w:val="en-US"/>
+        </w:rPr>
+      </w:pPr>
+      <w:r>
+        <w:rPr>
+          <w:rFonts w:ascii="Times New Roman" w:hAnsi="Times New Roman" w:cs="Times New Roman"/>
+          <w:lang w:val="en-US"/>
+        </w:rPr>
+        <w:t>Phone: +998(93)-069-04-25</w:t>
+      </w:r>
+    </w:p>
+    <w:p>
+      <w:pPr>
+        <w:jc w:val="both"/>
+        <w:rPr>
+          <w:rFonts w:ascii="Times New Roman" w:hAnsi="Times New Roman" w:cs="Times New Roman"/>
+          <w:lang w:val="en-US"/>
+        </w:rPr>
+      </w:pPr>
+      <w:r>
+        <w:rPr>
+          <w:rFonts w:ascii="Times New Roman" w:hAnsi="Times New Roman" w:cs="Times New Roman"/>
+          <w:lang w:val="en-US"/>
+        </w:rPr>
+        <w:t xml:space="preserve">Gmail: </w:t>
       </w:r>
       <w:hyperlink r:id="rId6" w:history="1">
         <w:r>
@@ -68,31 +94,39 @@
     </w:p>
     <w:p>
       <w:pPr>
-        <w:jc w:val="center"/>
-        <w:rPr>
-          <w:lang w:val="en-US"/>
-        </w:rPr>
-      </w:pPr>
+        <w:rPr>
+          <w:rFonts w:ascii="Times New Roman" w:hAnsi="Times New Roman" w:cs="Times New Roman"/>
+          <w:b/>
+          <w:bCs/>
+          <w:sz w:val="24"/>
+          <w:szCs w:val="24"/>
+          <w:lang w:val="en-US"/>
+        </w:rPr>
+      </w:pPr>
+      <w:r>
+        <w:rPr>
+          <w:rFonts w:ascii="Times New Roman" w:hAnsi="Times New Roman" w:cs="Times New Roman"/>
+          <w:lang w:val="en-US"/>
+        </w:rPr>
+        <w:t xml:space="preserve">My website: </w:t>
+      </w:r>
       <w:hyperlink r:id="rId7" w:history="1">
         <w:r>
           <w:rPr>
             <w:rStyle w:val="Hyperlink"/>
-            <w:rFonts w:ascii="Times New Roman" w:eastAsia="Calibri" w:hAnsi="Times New Roman" w:cs="Times New Roman"/>
+            <w:rFonts w:ascii="Times New Roman" w:hAnsi="Times New Roman" w:cs="Times New Roman"/>
+            <w:sz w:val="24"/>
+            <w:szCs w:val="24"/>
             <w:lang w:val="en-US"/>
           </w:rPr>
-          <w:t>h</w:t>
-        </w:r>
-        <w:r>
-          <w:rPr>
-            <w:rStyle w:val="Hyperlink"/>
-            <w:rFonts w:ascii="Times New Roman" w:eastAsia="Calibri" w:hAnsi="Times New Roman" w:cs="Times New Roman"/>
-            <w:lang w:val="en-US"/>
-          </w:rPr>
-          <w:t>ttps://github.com/aliOrifjonovich</w:t>
+          <w:t>https://alisher-gulomov.vercel.app</w:t>
         </w:r>
       </w:hyperlink>
       <w:r>
         <w:rPr>
+          <w:rFonts w:ascii="Times New Roman" w:hAnsi="Times New Roman" w:cs="Times New Roman"/>
+          <w:sz w:val="24"/>
+          <w:szCs w:val="24"/>
           <w:lang w:val="en-US"/>
         </w:rPr>
         <w:t xml:space="preserve"> </w:t>
@@ -139,7 +173,52 @@
           <w:szCs w:val="24"/>
           <w:lang w:val="en-US"/>
         </w:rPr>
-        <w:t>Highly talented and driven front-end developer with a year of experience building visually appealing and user-friendly online applications. Knowledgeable about modern front-end technologies including HTML5, CSS3, JavaScript, and React.js. A pro at working with cross-functional teams to provide outstanding solutions. dedicated to enhancing user experience by developing intuitive and responsive user interfaces.</w:t>
+        <w:t>Highly talented and driven front-end developer with a year of experience building visually appealing and user-friendly online applications. Knowledgeable about modern front-end technologies including HTML</w:t>
+      </w:r>
+      <w:r>
+        <w:rPr>
+          <w:rFonts w:ascii="Times New Roman" w:hAnsi="Times New Roman" w:cs="Times New Roman"/>
+          <w:sz w:val="24"/>
+          <w:szCs w:val="24"/>
+          <w:lang w:val="en-US"/>
+        </w:rPr>
+        <w:t xml:space="preserve">5, </w:t>
+      </w:r>
+      <w:r>
+        <w:rPr>
+          <w:rFonts w:ascii="Times New Roman" w:hAnsi="Times New Roman" w:cs="Times New Roman"/>
+          <w:sz w:val="24"/>
+          <w:szCs w:val="24"/>
+          <w:lang w:val="en-US"/>
+        </w:rPr>
+        <w:t>SCSS(SASS)</w:t>
+      </w:r>
+      <w:r>
+        <w:rPr>
+          <w:rFonts w:ascii="Times New Roman" w:hAnsi="Times New Roman" w:cs="Times New Roman"/>
+          <w:sz w:val="24"/>
+          <w:szCs w:val="24"/>
+          <w:lang w:val="en-US"/>
+        </w:rPr>
+        <w:t>, JavaScript, React.js</w:t>
+      </w:r>
+      <w:r>
+        <w:rPr>
+          <w:rFonts w:ascii="Times New Roman" w:hAnsi="Times New Roman" w:cs="Times New Roman"/>
+          <w:sz w:val="24"/>
+          <w:szCs w:val="24"/>
+          <w:lang w:val="en-US"/>
+        </w:rPr>
+        <w:t xml:space="preserve"> AND Next.js</w:t>
+      </w:r>
+      <w:r>
+        <w:rPr>
+          <w:rFonts w:ascii="Times New Roman" w:hAnsi="Times New Roman" w:cs="Times New Roman"/>
+          <w:sz w:val="24"/>
+          <w:szCs w:val="24"/>
+          <w:lang w:val="en-US"/>
+        </w:rPr>
+        <w:t>. A pro at working with cross-functional teams to provide outstanding solutions. dedicated to enhancing user experience by developing intuitive and responsive user interfaces.</w:t>
       </w:r>
     </w:p>
     <w:p>
@@ -187,14 +266,25 @@
         </w:rPr>
         <w:t xml:space="preserve">Westminster International University in Tashkent                                     </w:t>
       </w:r>
-      <w:r>
-        <w:rPr>
-          <w:rFonts w:ascii="Times New Roman" w:hAnsi="Times New Roman" w:cs="Times New Roman"/>
-          <w:b/>
-          <w:bCs/>
-          <w:lang w:val="en-US"/>
-        </w:rPr>
-        <w:t>Tashkent, Uzbekistan</w:t>
+      <w:proofErr w:type="spellStart"/>
+      <w:r>
+        <w:rPr>
+          <w:rFonts w:ascii="Times New Roman" w:hAnsi="Times New Roman" w:cs="Times New Roman"/>
+          <w:b/>
+          <w:bCs/>
+          <w:lang w:val="en-US"/>
+        </w:rPr>
+        <w:t>Tashkent</w:t>
+      </w:r>
+      <w:proofErr w:type="spellEnd"/>
+      <w:r>
+        <w:rPr>
+          <w:rFonts w:ascii="Times New Roman" w:hAnsi="Times New Roman" w:cs="Times New Roman"/>
+          <w:b/>
+          <w:bCs/>
+          <w:lang w:val="en-US"/>
+        </w:rPr>
+        <w:t>, Uzbekistan</w:t>
       </w:r>
     </w:p>
     <w:p>
@@ -213,16 +303,7 @@
           <w:iCs/>
           <w:lang w:val="en-US"/>
         </w:rPr>
-        <w:t>BSc in Business Information Systems</w:t>
-      </w:r>
-      <w:r>
-        <w:rPr>
-          <w:rFonts w:ascii="Times New Roman" w:hAnsi="Times New Roman" w:cs="Times New Roman"/>
-          <w:i/>
-          <w:iCs/>
-          <w:lang w:val="en-US"/>
-        </w:rPr>
-        <w:t xml:space="preserve">                                                                          Sep 2021 – present</w:t>
+        <w:t>BSc in Business Information Systems                                                                          Sep 2021 – present</w:t>
       </w:r>
     </w:p>
     <w:p>
@@ -244,11 +325,8 @@
       <w:pPr>
         <w:rPr>
           <w:rFonts w:ascii="Times New Roman" w:hAnsi="Times New Roman" w:cs="Times New Roman"/>
-          <w:b/>
-          <w:bCs/>
-          <w:sz w:val="28"/>
-          <w:szCs w:val="28"/>
-          <w:u w:val="single"/>
+          <w:sz w:val="24"/>
+          <w:szCs w:val="24"/>
           <w:lang w:val="en-US"/>
         </w:rPr>
       </w:pPr>
@@ -389,7 +467,25 @@
           <w:szCs w:val="24"/>
           <w:lang w:val="en-US"/>
         </w:rPr>
-        <w:t>Tailwind.</w:t>
+        <w:t>Tailwind</w:t>
+      </w:r>
+      <w:r>
+        <w:rPr>
+          <w:rFonts w:ascii="Times New Roman" w:hAnsi="Times New Roman" w:cs="Times New Roman"/>
+          <w:sz w:val="24"/>
+          <w:szCs w:val="24"/>
+          <w:lang w:val="en-US"/>
+        </w:rPr>
+        <w:t>, Jest.js</w:t>
+      </w:r>
+      <w:r>
+        <w:rPr>
+          <w:rFonts w:ascii="Times New Roman" w:hAnsi="Times New Roman" w:cs="Times New Roman"/>
+          <w:sz w:val="24"/>
+          <w:szCs w:val="24"/>
+          <w:lang w:val="en-US"/>
+        </w:rPr>
+        <w:t>.</w:t>
       </w:r>
     </w:p>
     <w:p>
@@ -506,7 +602,31 @@
           <w:szCs w:val="24"/>
           <w:lang w:val="en-US"/>
         </w:rPr>
-        <w:t xml:space="preserve">Front-End Developer Assistant at Udevs, Tashkent, Uzbekistan           </w:t>
+        <w:t xml:space="preserve">Front-End Developer Assistant at </w:t>
+      </w:r>
+      <w:proofErr w:type="spellStart"/>
+      <w:r>
+        <w:rPr>
+          <w:rFonts w:ascii="Times New Roman" w:hAnsi="Times New Roman" w:cs="Times New Roman"/>
+          <w:b/>
+          <w:bCs/>
+          <w:sz w:val="24"/>
+          <w:szCs w:val="24"/>
+          <w:lang w:val="en-US"/>
+        </w:rPr>
+        <w:t>Udevs</w:t>
+      </w:r>
+      <w:proofErr w:type="spellEnd"/>
+      <w:r>
+        <w:rPr>
+          <w:rFonts w:ascii="Times New Roman" w:hAnsi="Times New Roman" w:cs="Times New Roman"/>
+          <w:b/>
+          <w:bCs/>
+          <w:sz w:val="24"/>
+          <w:szCs w:val="24"/>
+          <w:lang w:val="en-US"/>
+        </w:rPr>
+        <w:t xml:space="preserve">, Tashkent, Uzbekistan           </w:t>
       </w:r>
       <w:r>
         <w:rPr>
@@ -566,7 +686,27 @@
           <w:szCs w:val="24"/>
           <w:lang w:val="en-US"/>
         </w:rPr>
-        <w:t xml:space="preserve">Contributed as a Front-end Developer Assistant at Udevs, gaining hands-on experience with contemporary front-end technologies. </w:t>
+        <w:t xml:space="preserve">Contributed as a Front-end Developer Assistant at </w:t>
+      </w:r>
+      <w:proofErr w:type="spellStart"/>
+      <w:r>
+        <w:rPr>
+          <w:rFonts w:ascii="Times New Roman" w:hAnsi="Times New Roman" w:cs="Times New Roman"/>
+          <w:sz w:val="24"/>
+          <w:szCs w:val="24"/>
+          <w:lang w:val="en-US"/>
+        </w:rPr>
+        <w:t>Udevs</w:t>
+      </w:r>
+      <w:proofErr w:type="spellEnd"/>
+      <w:r>
+        <w:rPr>
+          <w:rFonts w:ascii="Times New Roman" w:hAnsi="Times New Roman" w:cs="Times New Roman"/>
+          <w:sz w:val="24"/>
+          <w:szCs w:val="24"/>
+          <w:lang w:val="en-US"/>
+        </w:rPr>
+        <w:t xml:space="preserve">, gaining hands-on experience with contemporary front-end technologies. </w:t>
       </w:r>
     </w:p>
     <w:p>
@@ -632,7 +772,27 @@
           <w:szCs w:val="24"/>
           <w:lang w:val="en-US"/>
         </w:rPr>
-        <w:t xml:space="preserve">Acquired practical expertise in version control systems such as Git and GitHub for proficient code management and tracking. Additionally, proficiently engaged with Gitlab within the Udevs company environment. </w:t>
+        <w:t xml:space="preserve">Acquired practical expertise in version control systems such as Git and GitHub for proficient code management and tracking. Additionally, proficiently engaged with Gitlab within the </w:t>
+      </w:r>
+      <w:proofErr w:type="spellStart"/>
+      <w:r>
+        <w:rPr>
+          <w:rFonts w:ascii="Times New Roman" w:hAnsi="Times New Roman" w:cs="Times New Roman"/>
+          <w:sz w:val="24"/>
+          <w:szCs w:val="24"/>
+          <w:lang w:val="en-US"/>
+        </w:rPr>
+        <w:t>Udevs</w:t>
+      </w:r>
+      <w:proofErr w:type="spellEnd"/>
+      <w:r>
+        <w:rPr>
+          <w:rFonts w:ascii="Times New Roman" w:hAnsi="Times New Roman" w:cs="Times New Roman"/>
+          <w:sz w:val="24"/>
+          <w:szCs w:val="24"/>
+          <w:lang w:val="en-US"/>
+        </w:rPr>
+        <w:t xml:space="preserve"> company environment. </w:t>
       </w:r>
     </w:p>
     <w:p>
@@ -665,165 +825,6 @@
           <w:rFonts w:ascii="Times New Roman" w:hAnsi="Times New Roman" w:cs="Times New Roman"/>
           <w:b/>
           <w:bCs/>
-          <w:lang w:val="en-US"/>
-        </w:rPr>
-      </w:pPr>
-      <w:r>
-        <w:rPr>
-          <w:rFonts w:ascii="Times New Roman" w:hAnsi="Times New Roman" w:cs="Times New Roman"/>
-          <w:b/>
-          <w:bCs/>
-          <w:sz w:val="24"/>
-          <w:szCs w:val="24"/>
-          <w:lang w:val="en-US"/>
-        </w:rPr>
-        <w:t>Front-End Developer Intern</w:t>
-      </w:r>
-      <w:r>
-        <w:rPr>
-          <w:rFonts w:ascii="Times New Roman" w:hAnsi="Times New Roman" w:cs="Times New Roman"/>
-          <w:b/>
-          <w:bCs/>
-          <w:sz w:val="24"/>
-          <w:szCs w:val="24"/>
-          <w:lang w:val="en-US"/>
-        </w:rPr>
-        <w:t xml:space="preserve"> at </w:t>
-      </w:r>
-      <w:r>
-        <w:rPr>
-          <w:rFonts w:ascii="Times New Roman" w:hAnsi="Times New Roman" w:cs="Times New Roman"/>
-          <w:b/>
-          <w:bCs/>
-          <w:sz w:val="24"/>
-          <w:szCs w:val="24"/>
-          <w:lang w:val="en-US"/>
-        </w:rPr>
-        <w:t xml:space="preserve">ITransition, Remote                                    </w:t>
-      </w:r>
-      <w:r>
-        <w:rPr>
-          <w:rFonts w:ascii="Times New Roman" w:hAnsi="Times New Roman" w:cs="Times New Roman"/>
-          <w:i/>
-          <w:iCs/>
-          <w:lang w:val="en-US"/>
-        </w:rPr>
-        <w:t>Nov 2022 – Jan 2023</w:t>
-      </w:r>
-    </w:p>
-    <w:p>
-      <w:pPr>
-        <w:pStyle w:val="ListParagraph"/>
-        <w:numPr>
-          <w:ilvl w:val="0"/>
-          <w:numId w:val="2"/>
-        </w:numPr>
-        <w:rPr>
-          <w:rFonts w:ascii="Times New Roman" w:hAnsi="Times New Roman" w:cs="Times New Roman"/>
-          <w:sz w:val="24"/>
-          <w:szCs w:val="24"/>
-          <w:lang w:val="en-US"/>
-        </w:rPr>
-      </w:pPr>
-      <w:r>
-        <w:rPr>
-          <w:rFonts w:ascii="Times New Roman" w:hAnsi="Times New Roman" w:cs="Times New Roman"/>
-          <w:sz w:val="24"/>
-          <w:szCs w:val="24"/>
-          <w:lang w:val="en-US"/>
-        </w:rPr>
-        <w:lastRenderedPageBreak/>
-        <w:t xml:space="preserve">Collaborated with the front-end development team to design and maintain responsive user interfaces for various web applications. </w:t>
-      </w:r>
-    </w:p>
-    <w:p>
-      <w:pPr>
-        <w:pStyle w:val="ListParagraph"/>
-        <w:numPr>
-          <w:ilvl w:val="0"/>
-          <w:numId w:val="2"/>
-        </w:numPr>
-        <w:rPr>
-          <w:rFonts w:ascii="Times New Roman" w:hAnsi="Times New Roman" w:cs="Times New Roman"/>
-          <w:sz w:val="24"/>
-          <w:szCs w:val="24"/>
-          <w:lang w:val="en-US"/>
-        </w:rPr>
-      </w:pPr>
-      <w:r>
-        <w:rPr>
-          <w:rFonts w:ascii="Times New Roman" w:hAnsi="Times New Roman" w:cs="Times New Roman"/>
-          <w:sz w:val="24"/>
-          <w:szCs w:val="24"/>
-          <w:lang w:val="en-US"/>
-        </w:rPr>
-        <w:t>Conducted comprehensive bug testing and troubleshooting, effectively identifying and resolving front-end issues to enhance overall user experience.</w:t>
-      </w:r>
-    </w:p>
-    <w:p>
-      <w:pPr>
-        <w:pStyle w:val="ListParagraph"/>
-        <w:numPr>
-          <w:ilvl w:val="0"/>
-          <w:numId w:val="2"/>
-        </w:numPr>
-        <w:rPr>
-          <w:rFonts w:ascii="Times New Roman" w:hAnsi="Times New Roman" w:cs="Times New Roman"/>
-          <w:sz w:val="24"/>
-          <w:szCs w:val="24"/>
-          <w:lang w:val="en-US"/>
-        </w:rPr>
-      </w:pPr>
-      <w:r>
-        <w:rPr>
-          <w:rFonts w:ascii="Times New Roman" w:hAnsi="Times New Roman" w:cs="Times New Roman"/>
-          <w:sz w:val="24"/>
-          <w:szCs w:val="24"/>
-          <w:lang w:val="en-US"/>
-        </w:rPr>
-        <w:t xml:space="preserve">Expanded proficiency in HTML, CSS, and JavaScript through hands-on experience and continuous learning efforts. </w:t>
-      </w:r>
-    </w:p>
-    <w:p>
-      <w:pPr>
-        <w:pStyle w:val="ListParagraph"/>
-        <w:numPr>
-          <w:ilvl w:val="0"/>
-          <w:numId w:val="2"/>
-        </w:numPr>
-        <w:rPr>
-          <w:rFonts w:ascii="Times New Roman" w:hAnsi="Times New Roman" w:cs="Times New Roman"/>
-          <w:sz w:val="24"/>
-          <w:szCs w:val="24"/>
-          <w:lang w:val="en-US"/>
-        </w:rPr>
-      </w:pPr>
-      <w:r>
-        <w:rPr>
-          <w:rFonts w:ascii="Times New Roman" w:hAnsi="Times New Roman" w:cs="Times New Roman"/>
-          <w:sz w:val="24"/>
-          <w:szCs w:val="24"/>
-          <w:lang w:val="en-US"/>
-        </w:rPr>
-        <w:t>Acquired invaluable insights into the web development landscape, cultivating enhanced teamwork and communication skills by actively engaging with cross-functional teams under the mentorship of seasoned developers.</w:t>
-      </w:r>
-    </w:p>
-    <w:p>
-      <w:pPr>
-        <w:rPr>
-          <w:rFonts w:ascii="Times New Roman" w:hAnsi="Times New Roman" w:cs="Times New Roman"/>
-          <w:sz w:val="24"/>
-          <w:szCs w:val="24"/>
-          <w:lang w:val="en-US"/>
-        </w:rPr>
-      </w:pPr>
-    </w:p>
-    <w:p>
-      <w:pPr>
-        <w:rPr>
-          <w:rFonts w:ascii="Times New Roman" w:hAnsi="Times New Roman" w:cs="Times New Roman"/>
-          <w:b/>
-          <w:bCs/>
           <w:sz w:val="26"/>
           <w:szCs w:val="26"/>
           <w:u w:val="single"/>
@@ -840,6 +841,19 @@
           <w:u w:val="single"/>
           <w:lang w:val="en-US"/>
         </w:rPr>
+        <w:lastRenderedPageBreak/>
+        <w:t xml:space="preserve">Top </w:t>
+      </w:r>
+      <w:r>
+        <w:rPr>
+          <w:rFonts w:ascii="Times New Roman" w:hAnsi="Times New Roman" w:cs="Times New Roman"/>
+          <w:b/>
+          <w:bCs/>
+          <w:sz w:val="26"/>
+          <w:szCs w:val="26"/>
+          <w:u w:val="single"/>
+          <w:lang w:val="en-US"/>
+        </w:rPr>
         <w:t>Projects</w:t>
       </w:r>
     </w:p>
@@ -923,18 +937,37 @@
           <w:szCs w:val="24"/>
           <w:lang w:val="en-US"/>
         </w:rPr>
-        <w:t xml:space="preserve"> | </w:t>
-      </w:r>
-      <w:r>
-        <w:rPr>
-          <w:rFonts w:ascii="Times New Roman" w:hAnsi="Times New Roman" w:cs="Times New Roman"/>
-          <w:b/>
-          <w:bCs/>
-          <w:sz w:val="24"/>
-          <w:szCs w:val="24"/>
-          <w:lang w:val="en-US"/>
-        </w:rPr>
-        <w:t>links</w:t>
+        <w:t xml:space="preserve"> </w:t>
+      </w:r>
+      <w:r>
+        <w:rPr>
+          <w:rFonts w:ascii="Times New Roman" w:hAnsi="Times New Roman" w:cs="Times New Roman"/>
+          <w:sz w:val="24"/>
+          <w:szCs w:val="24"/>
+          <w:lang w:val="en-US"/>
+        </w:rPr>
+        <w:t xml:space="preserve">| </w:t>
+      </w:r>
+      <w:hyperlink r:id="rId8" w:history="1">
+        <w:r>
+          <w:rPr>
+            <w:rStyle w:val="Hyperlink"/>
+            <w:rFonts w:ascii="Times New Roman" w:hAnsi="Times New Roman" w:cs="Times New Roman"/>
+            <w:sz w:val="24"/>
+            <w:szCs w:val="24"/>
+            <w:lang w:val="en-US"/>
+          </w:rPr>
+          <w:t>https://alisher-gulomov.vercel.app</w:t>
+        </w:r>
+      </w:hyperlink>
+      <w:r>
+        <w:rPr>
+          <w:rFonts w:ascii="Times New Roman" w:hAnsi="Times New Roman" w:cs="Times New Roman"/>
+          <w:sz w:val="24"/>
+          <w:szCs w:val="24"/>
+          <w:lang w:val="en-US"/>
+        </w:rPr>
+        <w:t xml:space="preserve"> </w:t>
       </w:r>
     </w:p>
     <w:p>
@@ -1116,14 +1149,25 @@
         </w:rPr>
         <w:t xml:space="preserve">React, Next.js, </w:t>
       </w:r>
-      <w:r>
-        <w:rPr>
-          <w:rFonts w:ascii="Times New Roman" w:hAnsi="Times New Roman" w:cs="Times New Roman"/>
-          <w:sz w:val="24"/>
-          <w:szCs w:val="24"/>
-          <w:lang w:val="en-US"/>
-        </w:rPr>
-        <w:t xml:space="preserve">Formik </w:t>
+      <w:proofErr w:type="spellStart"/>
+      <w:r>
+        <w:rPr>
+          <w:rFonts w:ascii="Times New Roman" w:hAnsi="Times New Roman" w:cs="Times New Roman"/>
+          <w:sz w:val="24"/>
+          <w:szCs w:val="24"/>
+          <w:lang w:val="en-US"/>
+        </w:rPr>
+        <w:t>Formik</w:t>
+      </w:r>
+      <w:proofErr w:type="spellEnd"/>
+      <w:r>
+        <w:rPr>
+          <w:rFonts w:ascii="Times New Roman" w:hAnsi="Times New Roman" w:cs="Times New Roman"/>
+          <w:sz w:val="24"/>
+          <w:szCs w:val="24"/>
+          <w:lang w:val="en-US"/>
+        </w:rPr>
+        <w:t xml:space="preserve"> </w:t>
       </w:r>
       <w:r>
         <w:rPr>
@@ -1152,6 +1196,27 @@
         </w:rPr>
         <w:t>frameworks</w:t>
       </w:r>
+      <w:r>
+        <w:rPr>
+          <w:rFonts w:ascii="Times New Roman" w:hAnsi="Times New Roman" w:cs="Times New Roman"/>
+          <w:sz w:val="24"/>
+          <w:szCs w:val="24"/>
+          <w:lang w:val="en-US"/>
+        </w:rPr>
+        <w:t xml:space="preserve"> | | </w:t>
+      </w:r>
+      <w:hyperlink r:id="rId9" w:history="1">
+        <w:r>
+          <w:rPr>
+            <w:rStyle w:val="Hyperlink"/>
+            <w:rFonts w:ascii="Times New Roman" w:hAnsi="Times New Roman" w:cs="Times New Roman"/>
+            <w:sz w:val="24"/>
+            <w:szCs w:val="24"/>
+            <w:lang w:val="en-US"/>
+          </w:rPr>
+          <w:t>https://milliontv.uz/uz</w:t>
+        </w:r>
+      </w:hyperlink>
     </w:p>
     <w:p>
       <w:pPr>
@@ -1397,6 +1462,24 @@
         </w:rPr>
         <w:t xml:space="preserve"> Material UI</w:t>
       </w:r>
+      <w:r>
+        <w:rPr>
+          <w:rFonts w:ascii="Times New Roman" w:hAnsi="Times New Roman" w:cs="Times New Roman"/>
+          <w:sz w:val="24"/>
+          <w:szCs w:val="24"/>
+          <w:lang w:val="en-US"/>
+        </w:rPr>
+        <w:t xml:space="preserve"> | </w:t>
+      </w:r>
+      <w:r>
+        <w:rPr>
+          <w:rFonts w:ascii="Times New Roman" w:hAnsi="Times New Roman" w:cs="Times New Roman"/>
+          <w:sz w:val="24"/>
+          <w:szCs w:val="24"/>
+          <w:lang w:val="en-US"/>
+        </w:rPr>
+        <w:t>Processing…</w:t>
+      </w:r>
     </w:p>
     <w:p>
       <w:pPr>
@@ -1606,6 +1689,188 @@
         </w:rPr>
         <w:t>ained valuable experience in troubleshooting both frontend and backend issues while working on the project.</w:t>
       </w:r>
+    </w:p>
+    <w:p>
+      <w:pPr>
+        <w:rPr>
+          <w:rFonts w:ascii="Times New Roman" w:hAnsi="Times New Roman" w:cs="Times New Roman"/>
+          <w:b/>
+          <w:bCs/>
+          <w:sz w:val="26"/>
+          <w:szCs w:val="26"/>
+          <w:u w:val="single"/>
+          <w:lang w:val="en-US"/>
+        </w:rPr>
+      </w:pPr>
+      <w:r>
+        <w:rPr>
+          <w:rFonts w:ascii="Times New Roman" w:hAnsi="Times New Roman" w:cs="Times New Roman"/>
+          <w:b/>
+          <w:bCs/>
+          <w:sz w:val="26"/>
+          <w:szCs w:val="26"/>
+          <w:u w:val="single"/>
+          <w:lang w:val="en-US"/>
+        </w:rPr>
+        <w:t>Skills</w:t>
+      </w:r>
+    </w:p>
+    <w:p>
+      <w:pPr>
+        <w:rPr>
+          <w:rFonts w:ascii="Times New Roman" w:hAnsi="Times New Roman" w:cs="Times New Roman"/>
+          <w:sz w:val="24"/>
+          <w:szCs w:val="24"/>
+          <w:lang w:val="en-US"/>
+        </w:rPr>
+      </w:pPr>
+      <w:r>
+        <w:rPr>
+          <w:rFonts w:ascii="Times New Roman" w:hAnsi="Times New Roman" w:cs="Times New Roman"/>
+          <w:b/>
+          <w:bCs/>
+          <w:sz w:val="24"/>
+          <w:szCs w:val="24"/>
+          <w:lang w:val="en-US"/>
+        </w:rPr>
+        <w:t>Tech skills</w:t>
+      </w:r>
+      <w:r>
+        <w:rPr>
+          <w:rFonts w:ascii="Times New Roman" w:hAnsi="Times New Roman" w:cs="Times New Roman"/>
+          <w:sz w:val="24"/>
+          <w:szCs w:val="24"/>
+          <w:lang w:val="en-US"/>
+        </w:rPr>
+        <w:t xml:space="preserve">: HTML, CSS, SASS, Bootstrap, JavaScript, React.js, Next.js, </w:t>
+      </w:r>
+      <w:proofErr w:type="spellStart"/>
+      <w:r>
+        <w:rPr>
+          <w:rFonts w:ascii="Times New Roman" w:hAnsi="Times New Roman" w:cs="Times New Roman"/>
+          <w:sz w:val="24"/>
+          <w:szCs w:val="24"/>
+          <w:lang w:val="en-US"/>
+        </w:rPr>
+        <w:t>Material.ui</w:t>
+      </w:r>
+      <w:proofErr w:type="spellEnd"/>
+      <w:r>
+        <w:rPr>
+          <w:rFonts w:ascii="Times New Roman" w:hAnsi="Times New Roman" w:cs="Times New Roman"/>
+          <w:sz w:val="24"/>
+          <w:szCs w:val="24"/>
+          <w:lang w:val="en-US"/>
+        </w:rPr>
+        <w:t xml:space="preserve">, </w:t>
+      </w:r>
+      <w:proofErr w:type="spellStart"/>
+      <w:r>
+        <w:rPr>
+          <w:rFonts w:ascii="Times New Roman" w:hAnsi="Times New Roman" w:cs="Times New Roman"/>
+          <w:sz w:val="24"/>
+          <w:szCs w:val="24"/>
+          <w:lang w:val="en-US"/>
+        </w:rPr>
+        <w:t>Chakra.ui</w:t>
+      </w:r>
+      <w:proofErr w:type="spellEnd"/>
+      <w:r>
+        <w:rPr>
+          <w:rFonts w:ascii="Times New Roman" w:hAnsi="Times New Roman" w:cs="Times New Roman"/>
+          <w:sz w:val="24"/>
+          <w:szCs w:val="24"/>
+          <w:lang w:val="en-US"/>
+        </w:rPr>
+        <w:t xml:space="preserve">, Tailwind.css, React-Hook-form, </w:t>
+      </w:r>
+      <w:proofErr w:type="spellStart"/>
+      <w:r>
+        <w:rPr>
+          <w:rFonts w:ascii="Times New Roman" w:hAnsi="Times New Roman" w:cs="Times New Roman"/>
+          <w:sz w:val="24"/>
+          <w:szCs w:val="24"/>
+          <w:lang w:val="en-US"/>
+        </w:rPr>
+        <w:t>Formik</w:t>
+      </w:r>
+      <w:proofErr w:type="spellEnd"/>
+      <w:r>
+        <w:rPr>
+          <w:rFonts w:ascii="Times New Roman" w:hAnsi="Times New Roman" w:cs="Times New Roman"/>
+          <w:sz w:val="24"/>
+          <w:szCs w:val="24"/>
+          <w:lang w:val="en-US"/>
+        </w:rPr>
+        <w:t xml:space="preserve">, React-query, Redux, Redux-Toolkit, </w:t>
+      </w:r>
+      <w:r>
+        <w:rPr>
+          <w:rFonts w:ascii="Times New Roman" w:hAnsi="Times New Roman" w:cs="Times New Roman"/>
+          <w:sz w:val="24"/>
+          <w:szCs w:val="24"/>
+          <w:lang w:val="en-US"/>
+        </w:rPr>
+        <w:t>Jest.js,</w:t>
+      </w:r>
+      <w:r>
+        <w:rPr>
+          <w:rFonts w:ascii="Times New Roman" w:hAnsi="Times New Roman" w:cs="Times New Roman"/>
+          <w:sz w:val="24"/>
+          <w:szCs w:val="24"/>
+          <w:lang w:val="en-US"/>
+        </w:rPr>
+        <w:t xml:space="preserve"> </w:t>
+      </w:r>
+      <w:proofErr w:type="gramStart"/>
+      <w:r>
+        <w:rPr>
+          <w:rFonts w:ascii="Times New Roman" w:hAnsi="Times New Roman" w:cs="Times New Roman"/>
+          <w:sz w:val="24"/>
+          <w:szCs w:val="24"/>
+          <w:lang w:val="en-US"/>
+        </w:rPr>
+        <w:t>Git(</w:t>
+      </w:r>
+      <w:proofErr w:type="gramEnd"/>
+      <w:r>
+        <w:rPr>
+          <w:rFonts w:ascii="Times New Roman" w:hAnsi="Times New Roman" w:cs="Times New Roman"/>
+          <w:sz w:val="24"/>
+          <w:szCs w:val="24"/>
+          <w:lang w:val="en-US"/>
+        </w:rPr>
+        <w:t>GitHub, Gitlab)</w:t>
+      </w:r>
+      <w:r>
+        <w:rPr>
+          <w:rFonts w:ascii="Times New Roman" w:hAnsi="Times New Roman" w:cs="Times New Roman"/>
+          <w:sz w:val="24"/>
+          <w:szCs w:val="24"/>
+          <w:lang w:val="en-US"/>
+        </w:rPr>
+        <w:t xml:space="preserve"> </w:t>
+      </w:r>
+    </w:p>
+    <w:p>
+      <w:pPr>
+        <w:rPr>
+          <w:rFonts w:ascii="Times New Roman" w:hAnsi="Times New Roman" w:cs="Times New Roman"/>
+          <w:sz w:val="24"/>
+          <w:szCs w:val="24"/>
+          <w:lang w:val="en-US"/>
+        </w:rPr>
+      </w:pPr>
+    </w:p>
+    <w:p>
+      <w:pPr>
+        <w:rPr>
+          <w:rFonts w:ascii="Times New Roman" w:hAnsi="Times New Roman" w:cs="Times New Roman"/>
+          <w:sz w:val="24"/>
+          <w:szCs w:val="24"/>
+          <w:lang w:val="en-US"/>
+        </w:rPr>
+      </w:pPr>
     </w:p>
     <w:sectPr>
       <w:pgSz w:w="11906" w:h="16838"/>

</xml_diff>